<commit_message>
Diagrama clase UML Actualizado
</commit_message>
<xml_diff>
--- a/TCircus-Plantilla1eraEntrega.docx
+++ b/TCircus-Plantilla1eraEntrega.docx
@@ -1,6 +1,6 @@
 
 <file path=word/document.xml><?xml version="1.0" encoding="utf-8"?>
-<w:document xmlns:wpc="http://schemas.microsoft.com/office/word/2010/wordprocessingCanvas" xmlns:mc="http://schemas.openxmlformats.org/markup-compatibility/2006" xmlns:o="urn:schemas-microsoft-com:office:office" xmlns:r="http://schemas.openxmlformats.org/officeDocument/2006/relationships" xmlns:m="http://schemas.openxmlformats.org/officeDocument/2006/math" xmlns:v="urn:schemas-microsoft-com:vml" xmlns:wp14="http://schemas.microsoft.com/office/word/2010/wordprocessingDrawing" xmlns:wp="http://schemas.openxmlformats.org/drawingml/2006/wordprocessingDrawing" xmlns:w10="urn:schemas-microsoft-com:office:word" xmlns:w="http://schemas.openxmlformats.org/wordprocessingml/2006/main" xmlns:w14="http://schemas.microsoft.com/office/word/2010/wordml" xmlns:w15="http://schemas.microsoft.com/office/word/2012/wordml" xmlns:wpg="http://schemas.microsoft.com/office/word/2010/wordprocessingGroup" xmlns:wpi="http://schemas.microsoft.com/office/word/2010/wordprocessingInk" xmlns:wne="http://schemas.microsoft.com/office/word/2006/wordml" xmlns:wps="http://schemas.microsoft.com/office/word/2010/wordprocessingShape" mc:Ignorable="w14 w15 wp14">
+<w:document xmlns:wpc="http://schemas.microsoft.com/office/word/2010/wordprocessingCanvas" xmlns:cx="http://schemas.microsoft.com/office/drawing/2014/chartex" xmlns:cx1="http://schemas.microsoft.com/office/drawing/2015/9/8/chartex" xmlns:mc="http://schemas.openxmlformats.org/markup-compatibility/2006" xmlns:o="urn:schemas-microsoft-com:office:office" xmlns:r="http://schemas.openxmlformats.org/officeDocument/2006/relationships" xmlns:m="http://schemas.openxmlformats.org/officeDocument/2006/math" xmlns:v="urn:schemas-microsoft-com:vml" xmlns:wp14="http://schemas.microsoft.com/office/word/2010/wordprocessingDrawing" xmlns:wp="http://schemas.openxmlformats.org/drawingml/2006/wordprocessingDrawing" xmlns:w10="urn:schemas-microsoft-com:office:word" xmlns:w="http://schemas.openxmlformats.org/wordprocessingml/2006/main" xmlns:w14="http://schemas.microsoft.com/office/word/2010/wordml" xmlns:w15="http://schemas.microsoft.com/office/word/2012/wordml" xmlns:w16se="http://schemas.microsoft.com/office/word/2015/wordml/symex" xmlns:wpg="http://schemas.microsoft.com/office/word/2010/wordprocessingGroup" xmlns:wpi="http://schemas.microsoft.com/office/word/2010/wordprocessingInk" xmlns:wne="http://schemas.microsoft.com/office/word/2006/wordml" xmlns:wps="http://schemas.microsoft.com/office/word/2010/wordprocessingShape" mc:Ignorable="w14 w15 w16se wp14">
   <w:body>
     <w:sdt>
       <w:sdtPr>
@@ -1549,43 +1549,7 @@
               <w:sz w:val="21"/>
               <w:szCs w:val="21"/>
             </w:rPr>
-            <w:t xml:space="preserve">Charlie </w:t>
-          </w:r>
-          <w:proofErr w:type="spellStart"/>
-          <w:r>
-            <w:rPr>
-              <w:rFonts w:ascii="Arial" w:hAnsi="Arial" w:cs="Arial"/>
-              <w:sz w:val="21"/>
-              <w:szCs w:val="21"/>
-            </w:rPr>
-            <w:t>Circus</w:t>
-          </w:r>
-          <w:proofErr w:type="spellEnd"/>
-          <w:r>
-            <w:rPr>
-              <w:rFonts w:ascii="Arial" w:hAnsi="Arial" w:cs="Arial"/>
-              <w:sz w:val="21"/>
-              <w:szCs w:val="21"/>
-            </w:rPr>
-            <w:t xml:space="preserve"> fue lanzado por la compañía </w:t>
-          </w:r>
-          <w:proofErr w:type="spellStart"/>
-          <w:r>
-            <w:rPr>
-              <w:rFonts w:ascii="Arial" w:hAnsi="Arial" w:cs="Arial"/>
-              <w:sz w:val="21"/>
-              <w:szCs w:val="21"/>
-            </w:rPr>
-            <w:t>Konami</w:t>
-          </w:r>
-          <w:proofErr w:type="spellEnd"/>
-          <w:r>
-            <w:rPr>
-              <w:rFonts w:ascii="Arial" w:hAnsi="Arial" w:cs="Arial"/>
-              <w:sz w:val="21"/>
-              <w:szCs w:val="21"/>
-            </w:rPr>
-            <w:t xml:space="preserve"> en 1984 para la NES; en este videojuego se interpreta a una estrella del circo que cumple con varias actuaciones para entretener al público.</w:t>
+            <w:t>Charlie Circus fue lanzado por la compañía Konami en 1984 para la NES; en este videojuego se interpreta a una estrella del circo que cumple con varias actuaciones para entretener al público.</w:t>
           </w:r>
         </w:p>
         <w:p>
@@ -1747,27 +1711,7 @@
               <w:szCs w:val="21"/>
               <w:lang w:eastAsia="es-DO"/>
             </w:rPr>
-            <w:t xml:space="preserve">Aparte de lo que originalmente tenia </w:t>
-          </w:r>
-          <w:proofErr w:type="spellStart"/>
-          <w:r>
-            <w:rPr>
-              <w:rFonts w:ascii="Arial" w:eastAsia="Times New Roman" w:hAnsi="Arial" w:cs="Arial"/>
-              <w:sz w:val="21"/>
-              <w:szCs w:val="21"/>
-              <w:lang w:eastAsia="es-DO"/>
-            </w:rPr>
-            <w:t>Circus</w:t>
-          </w:r>
-          <w:proofErr w:type="spellEnd"/>
-          <w:r>
-            <w:rPr>
-              <w:rFonts w:ascii="Arial" w:eastAsia="Times New Roman" w:hAnsi="Arial" w:cs="Arial"/>
-              <w:sz w:val="21"/>
-              <w:szCs w:val="21"/>
-              <w:lang w:eastAsia="es-DO"/>
-            </w:rPr>
-            <w:t xml:space="preserve"> Charlie añadiremos distintos modos de dificultad (Fácil, Media, Difícil). Y permitiremos la selección del tipo de actuación que se quiere realizar.</w:t>
+            <w:t>Aparte de lo que originalmente tenia Circus Charlie añadiremos distintos modos de dificultad (Fácil, Media, Difícil). Y permitiremos la selección del tipo de actuación que se quiere realizar.</w:t>
           </w:r>
         </w:p>
         <w:p>
@@ -1824,7 +1768,7 @@
       <w:sdtContent>
         <w:p>
           <w:pPr>
-            <w:pStyle w:val="TtulodeTDC"/>
+            <w:pStyle w:val="TtuloTDC"/>
           </w:pPr>
           <w:r>
             <w:rPr>
@@ -2508,7 +2452,6 @@
       </w:r>
       <w:bookmarkEnd w:id="1"/>
     </w:p>
-    <w:bookmarkStart w:id="2" w:name="_GoBack" w:displacedByCustomXml="next"/>
     <w:sdt>
       <w:sdtPr>
         <w:alias w:val="Análisis"/>
@@ -2675,7 +2618,6 @@
         </w:p>
       </w:sdtContent>
     </w:sdt>
-    <w:bookmarkEnd w:id="2" w:displacedByCustomXml="prev"/>
     <w:p>
       <w:r>
         <w:br w:type="page"/>
@@ -2685,12 +2627,12 @@
       <w:pPr>
         <w:pStyle w:val="Ttulo1"/>
       </w:pPr>
-      <w:bookmarkStart w:id="3" w:name="_Toc409432873"/>
+      <w:bookmarkStart w:id="2" w:name="_Toc409432873"/>
       <w:r>
         <w:lastRenderedPageBreak/>
         <w:t>Cuerpo del Informe</w:t>
       </w:r>
-      <w:bookmarkEnd w:id="3"/>
+      <w:bookmarkEnd w:id="2"/>
     </w:p>
     <w:sdt>
       <w:sdtPr>
@@ -2755,6 +2697,8 @@
           </w:r>
         </w:p>
         <w:p>
+          <w:bookmarkStart w:id="3" w:name="_GoBack"/>
+          <w:bookmarkEnd w:id="3"/>
           <w:r>
             <w:pict>
               <v:shapetype id="_x0000_t75" coordsize="21600,21600" o:spt="75" o:preferrelative="t" path="m@4@5l@4@11@9@11@9@5xe" filled="f" stroked="f">
@@ -2776,7 +2720,7 @@
                 <v:path o:extrusionok="f" gradientshapeok="t" o:connecttype="rect"/>
                 <o:lock v:ext="edit" aspectratio="t"/>
               </v:shapetype>
-              <v:shape id="_x0000_i1025" type="#_x0000_t75" style="width:539.25pt;height:252pt">
+              <v:shape id="_x0000_i1027" type="#_x0000_t75" style="width:540pt;height:324pt">
                 <v:imagedata r:id="rId13" o:title="Clases"/>
               </v:shape>
             </w:pict>
@@ -2960,23 +2904,7 @@
         <w:t xml:space="preserve">otra </w:t>
       </w:r>
       <w:r>
-        <w:t xml:space="preserve"> fue la implementación de programación por pares (</w:t>
-      </w:r>
-      <w:proofErr w:type="spellStart"/>
-      <w:r>
-        <w:t>pair</w:t>
-      </w:r>
-      <w:proofErr w:type="spellEnd"/>
-      <w:r>
-        <w:t xml:space="preserve"> </w:t>
-      </w:r>
-      <w:proofErr w:type="spellStart"/>
-      <w:r>
-        <w:t>programing</w:t>
-      </w:r>
-      <w:proofErr w:type="spellEnd"/>
-      <w:r>
-        <w:t>), con un “piloto” programando y un “copiloto” dando indicaciones y verificando que siempre siguiéramos el diagrama de clases UML que nos planteamos para resolve</w:t>
+        <w:t xml:space="preserve"> fue la implementación de programación por pares (pair programing), con un “piloto” programando y un “copiloto” dando indicaciones y verificando que siempre siguiéramos el diagrama de clases UML que nos planteamos para resolve</w:t>
       </w:r>
       <w:r>
         <w:t>r el problema, cada ciertos laps</w:t>
@@ -3005,13 +2933,8 @@
     </w:p>
     <w:p>
       <w:r>
-        <w:t xml:space="preserve">Por último se implementó la herramienta llamada </w:t>
+        <w:t>Por último se implementó la herramienta llamada GitHub</w:t>
       </w:r>
-      <w:proofErr w:type="spellStart"/>
-      <w:r>
-        <w:t>GitHub</w:t>
-      </w:r>
-      <w:proofErr w:type="spellEnd"/>
       <w:r>
         <w:t>, y en el caso de esta tercera entrega utilizamos ramas para poder trabajar simultáneamente. Esta herramienta nos ayudó bastante</w:t>
       </w:r>
@@ -3126,7 +3049,7 @@
 </file>
 
 <file path=word/endnotes.xml><?xml version="1.0" encoding="utf-8"?>
-<w:endnotes xmlns:wpc="http://schemas.microsoft.com/office/word/2010/wordprocessingCanvas" xmlns:mc="http://schemas.openxmlformats.org/markup-compatibility/2006" xmlns:o="urn:schemas-microsoft-com:office:office" xmlns:r="http://schemas.openxmlformats.org/officeDocument/2006/relationships" xmlns:m="http://schemas.openxmlformats.org/officeDocument/2006/math" xmlns:v="urn:schemas-microsoft-com:vml" xmlns:wp14="http://schemas.microsoft.com/office/word/2010/wordprocessingDrawing" xmlns:wp="http://schemas.openxmlformats.org/drawingml/2006/wordprocessingDrawing" xmlns:w10="urn:schemas-microsoft-com:office:word" xmlns:w="http://schemas.openxmlformats.org/wordprocessingml/2006/main" xmlns:w14="http://schemas.microsoft.com/office/word/2010/wordml" xmlns:w15="http://schemas.microsoft.com/office/word/2012/wordml" xmlns:wpg="http://schemas.microsoft.com/office/word/2010/wordprocessingGroup" xmlns:wpi="http://schemas.microsoft.com/office/word/2010/wordprocessingInk" xmlns:wne="http://schemas.microsoft.com/office/word/2006/wordml" xmlns:wps="http://schemas.microsoft.com/office/word/2010/wordprocessingShape" mc:Ignorable="w14 w15 wp14">
+<w:endnotes xmlns:wpc="http://schemas.microsoft.com/office/word/2010/wordprocessingCanvas" xmlns:cx="http://schemas.microsoft.com/office/drawing/2014/chartex" xmlns:cx1="http://schemas.microsoft.com/office/drawing/2015/9/8/chartex" xmlns:mc="http://schemas.openxmlformats.org/markup-compatibility/2006" xmlns:o="urn:schemas-microsoft-com:office:office" xmlns:r="http://schemas.openxmlformats.org/officeDocument/2006/relationships" xmlns:m="http://schemas.openxmlformats.org/officeDocument/2006/math" xmlns:v="urn:schemas-microsoft-com:vml" xmlns:wp14="http://schemas.microsoft.com/office/word/2010/wordprocessingDrawing" xmlns:wp="http://schemas.openxmlformats.org/drawingml/2006/wordprocessingDrawing" xmlns:w10="urn:schemas-microsoft-com:office:word" xmlns:w="http://schemas.openxmlformats.org/wordprocessingml/2006/main" xmlns:w14="http://schemas.microsoft.com/office/word/2010/wordml" xmlns:w15="http://schemas.microsoft.com/office/word/2012/wordml" xmlns:w16se="http://schemas.microsoft.com/office/word/2015/wordml/symex" xmlns:wpg="http://schemas.microsoft.com/office/word/2010/wordprocessingGroup" xmlns:wpi="http://schemas.microsoft.com/office/word/2010/wordprocessingInk" xmlns:wne="http://schemas.microsoft.com/office/word/2006/wordml" xmlns:wps="http://schemas.microsoft.com/office/word/2010/wordprocessingShape" mc:Ignorable="w14 w15 w16se wp14">
   <w:endnote w:type="separator" w:id="-1">
     <w:p>
       <w:pPr>
@@ -3151,7 +3074,7 @@
 </file>
 
 <file path=word/footnotes.xml><?xml version="1.0" encoding="utf-8"?>
-<w:footnotes xmlns:wpc="http://schemas.microsoft.com/office/word/2010/wordprocessingCanvas" xmlns:mc="http://schemas.openxmlformats.org/markup-compatibility/2006" xmlns:o="urn:schemas-microsoft-com:office:office" xmlns:r="http://schemas.openxmlformats.org/officeDocument/2006/relationships" xmlns:m="http://schemas.openxmlformats.org/officeDocument/2006/math" xmlns:v="urn:schemas-microsoft-com:vml" xmlns:wp14="http://schemas.microsoft.com/office/word/2010/wordprocessingDrawing" xmlns:wp="http://schemas.openxmlformats.org/drawingml/2006/wordprocessingDrawing" xmlns:w10="urn:schemas-microsoft-com:office:word" xmlns:w="http://schemas.openxmlformats.org/wordprocessingml/2006/main" xmlns:w14="http://schemas.microsoft.com/office/word/2010/wordml" xmlns:w15="http://schemas.microsoft.com/office/word/2012/wordml" xmlns:wpg="http://schemas.microsoft.com/office/word/2010/wordprocessingGroup" xmlns:wpi="http://schemas.microsoft.com/office/word/2010/wordprocessingInk" xmlns:wne="http://schemas.microsoft.com/office/word/2006/wordml" xmlns:wps="http://schemas.microsoft.com/office/word/2010/wordprocessingShape" mc:Ignorable="w14 w15 wp14">
+<w:footnotes xmlns:wpc="http://schemas.microsoft.com/office/word/2010/wordprocessingCanvas" xmlns:cx="http://schemas.microsoft.com/office/drawing/2014/chartex" xmlns:cx1="http://schemas.microsoft.com/office/drawing/2015/9/8/chartex" xmlns:mc="http://schemas.openxmlformats.org/markup-compatibility/2006" xmlns:o="urn:schemas-microsoft-com:office:office" xmlns:r="http://schemas.openxmlformats.org/officeDocument/2006/relationships" xmlns:m="http://schemas.openxmlformats.org/officeDocument/2006/math" xmlns:v="urn:schemas-microsoft-com:vml" xmlns:wp14="http://schemas.microsoft.com/office/word/2010/wordprocessingDrawing" xmlns:wp="http://schemas.openxmlformats.org/drawingml/2006/wordprocessingDrawing" xmlns:w10="urn:schemas-microsoft-com:office:word" xmlns:w="http://schemas.openxmlformats.org/wordprocessingml/2006/main" xmlns:w14="http://schemas.microsoft.com/office/word/2010/wordml" xmlns:w15="http://schemas.microsoft.com/office/word/2012/wordml" xmlns:w16se="http://schemas.microsoft.com/office/word/2015/wordml/symex" xmlns:wpg="http://schemas.microsoft.com/office/word/2010/wordprocessingGroup" xmlns:wpi="http://schemas.microsoft.com/office/word/2010/wordprocessingInk" xmlns:wne="http://schemas.microsoft.com/office/word/2006/wordml" xmlns:wps="http://schemas.microsoft.com/office/word/2010/wordprocessingShape" mc:Ignorable="w14 w15 w16se wp14">
   <w:footnote w:type="separator" w:id="-1">
     <w:p>
       <w:pPr>
@@ -3176,7 +3099,7 @@
 </file>
 
 <file path=word/header1.xml><?xml version="1.0" encoding="utf-8"?>
-<w:hdr xmlns:wpc="http://schemas.microsoft.com/office/word/2010/wordprocessingCanvas" xmlns:mc="http://schemas.openxmlformats.org/markup-compatibility/2006" xmlns:o="urn:schemas-microsoft-com:office:office" xmlns:r="http://schemas.openxmlformats.org/officeDocument/2006/relationships" xmlns:m="http://schemas.openxmlformats.org/officeDocument/2006/math" xmlns:v="urn:schemas-microsoft-com:vml" xmlns:wp14="http://schemas.microsoft.com/office/word/2010/wordprocessingDrawing" xmlns:wp="http://schemas.openxmlformats.org/drawingml/2006/wordprocessingDrawing" xmlns:w10="urn:schemas-microsoft-com:office:word" xmlns:w="http://schemas.openxmlformats.org/wordprocessingml/2006/main" xmlns:w14="http://schemas.microsoft.com/office/word/2010/wordml" xmlns:w15="http://schemas.microsoft.com/office/word/2012/wordml" xmlns:wpg="http://schemas.microsoft.com/office/word/2010/wordprocessingGroup" xmlns:wpi="http://schemas.microsoft.com/office/word/2010/wordprocessingInk" xmlns:wne="http://schemas.microsoft.com/office/word/2006/wordml" xmlns:wps="http://schemas.microsoft.com/office/word/2010/wordprocessingShape" mc:Ignorable="w14 w15 wp14">
+<w:hdr xmlns:wpc="http://schemas.microsoft.com/office/word/2010/wordprocessingCanvas" xmlns:cx="http://schemas.microsoft.com/office/drawing/2014/chartex" xmlns:cx1="http://schemas.microsoft.com/office/drawing/2015/9/8/chartex" xmlns:mc="http://schemas.openxmlformats.org/markup-compatibility/2006" xmlns:o="urn:schemas-microsoft-com:office:office" xmlns:r="http://schemas.openxmlformats.org/officeDocument/2006/relationships" xmlns:m="http://schemas.openxmlformats.org/officeDocument/2006/math" xmlns:v="urn:schemas-microsoft-com:vml" xmlns:wp14="http://schemas.microsoft.com/office/word/2010/wordprocessingDrawing" xmlns:wp="http://schemas.openxmlformats.org/drawingml/2006/wordprocessingDrawing" xmlns:w10="urn:schemas-microsoft-com:office:word" xmlns:w="http://schemas.openxmlformats.org/wordprocessingml/2006/main" xmlns:w14="http://schemas.microsoft.com/office/word/2010/wordml" xmlns:w15="http://schemas.microsoft.com/office/word/2012/wordml" xmlns:w16se="http://schemas.microsoft.com/office/word/2015/wordml/symex" xmlns:wpg="http://schemas.microsoft.com/office/word/2010/wordprocessingGroup" xmlns:wpi="http://schemas.microsoft.com/office/word/2010/wordprocessingInk" xmlns:wne="http://schemas.microsoft.com/office/word/2006/wordml" xmlns:wps="http://schemas.microsoft.com/office/word/2010/wordprocessingShape" mc:Ignorable="w14 w15 w16se wp14">
   <w:p>
     <w:pPr>
       <w:pStyle w:val="Encabezado"/>
@@ -3408,7 +3331,7 @@
 </file>
 
 <file path=word/header2.xml><?xml version="1.0" encoding="utf-8"?>
-<w:hdr xmlns:wpc="http://schemas.microsoft.com/office/word/2010/wordprocessingCanvas" xmlns:mc="http://schemas.openxmlformats.org/markup-compatibility/2006" xmlns:o="urn:schemas-microsoft-com:office:office" xmlns:r="http://schemas.openxmlformats.org/officeDocument/2006/relationships" xmlns:m="http://schemas.openxmlformats.org/officeDocument/2006/math" xmlns:v="urn:schemas-microsoft-com:vml" xmlns:wp14="http://schemas.microsoft.com/office/word/2010/wordprocessingDrawing" xmlns:wp="http://schemas.openxmlformats.org/drawingml/2006/wordprocessingDrawing" xmlns:w10="urn:schemas-microsoft-com:office:word" xmlns:w="http://schemas.openxmlformats.org/wordprocessingml/2006/main" xmlns:w14="http://schemas.microsoft.com/office/word/2010/wordml" xmlns:w15="http://schemas.microsoft.com/office/word/2012/wordml" xmlns:wpg="http://schemas.microsoft.com/office/word/2010/wordprocessingGroup" xmlns:wpi="http://schemas.microsoft.com/office/word/2010/wordprocessingInk" xmlns:wne="http://schemas.microsoft.com/office/word/2006/wordml" xmlns:wps="http://schemas.microsoft.com/office/word/2010/wordprocessingShape" mc:Ignorable="w14 w15 wp14">
+<w:hdr xmlns:wpc="http://schemas.microsoft.com/office/word/2010/wordprocessingCanvas" xmlns:cx="http://schemas.microsoft.com/office/drawing/2014/chartex" xmlns:cx1="http://schemas.microsoft.com/office/drawing/2015/9/8/chartex" xmlns:mc="http://schemas.openxmlformats.org/markup-compatibility/2006" xmlns:o="urn:schemas-microsoft-com:office:office" xmlns:r="http://schemas.openxmlformats.org/officeDocument/2006/relationships" xmlns:m="http://schemas.openxmlformats.org/officeDocument/2006/math" xmlns:v="urn:schemas-microsoft-com:vml" xmlns:wp14="http://schemas.microsoft.com/office/word/2010/wordprocessingDrawing" xmlns:wp="http://schemas.openxmlformats.org/drawingml/2006/wordprocessingDrawing" xmlns:w10="urn:schemas-microsoft-com:office:word" xmlns:w="http://schemas.openxmlformats.org/wordprocessingml/2006/main" xmlns:w14="http://schemas.microsoft.com/office/word/2010/wordml" xmlns:w15="http://schemas.microsoft.com/office/word/2012/wordml" xmlns:w16se="http://schemas.microsoft.com/office/word/2015/wordml/symex" xmlns:wpg="http://schemas.microsoft.com/office/word/2010/wordprocessingGroup" xmlns:wpi="http://schemas.microsoft.com/office/word/2010/wordprocessingInk" xmlns:wne="http://schemas.microsoft.com/office/word/2006/wordml" xmlns:wps="http://schemas.microsoft.com/office/word/2010/wordprocessingShape" mc:Ignorable="w14 w15 w16se wp14">
   <w:p>
     <w:pPr>
       <w:pStyle w:val="Encabezado"/>
@@ -3489,7 +3412,7 @@
         <w:rStyle w:val="Textoennegrita"/>
         <w:noProof/>
       </w:rPr>
-      <w:t>8</w:t>
+      <w:t>2</w:t>
     </w:r>
     <w:r>
       <w:rPr>
@@ -3653,8 +3576,8 @@
 </file>
 
 <file path=word/numbering.xml><?xml version="1.0" encoding="utf-8"?>
-<w:numbering xmlns:wpc="http://schemas.microsoft.com/office/word/2010/wordprocessingCanvas" xmlns:mc="http://schemas.openxmlformats.org/markup-compatibility/2006" xmlns:o="urn:schemas-microsoft-com:office:office" xmlns:r="http://schemas.openxmlformats.org/officeDocument/2006/relationships" xmlns:m="http://schemas.openxmlformats.org/officeDocument/2006/math" xmlns:v="urn:schemas-microsoft-com:vml" xmlns:wp14="http://schemas.microsoft.com/office/word/2010/wordprocessingDrawing" xmlns:wp="http://schemas.openxmlformats.org/drawingml/2006/wordprocessingDrawing" xmlns:w10="urn:schemas-microsoft-com:office:word" xmlns:w="http://schemas.openxmlformats.org/wordprocessingml/2006/main" xmlns:w14="http://schemas.microsoft.com/office/word/2010/wordml" xmlns:w15="http://schemas.microsoft.com/office/word/2012/wordml" xmlns:wpg="http://schemas.microsoft.com/office/word/2010/wordprocessingGroup" xmlns:wpi="http://schemas.microsoft.com/office/word/2010/wordprocessingInk" xmlns:wne="http://schemas.microsoft.com/office/word/2006/wordml" xmlns:wps="http://schemas.microsoft.com/office/word/2010/wordprocessingShape" mc:Ignorable="w14 w15 wp14">
-  <w:abstractNum w:abstractNumId="0">
+<w:numbering xmlns:wpc="http://schemas.microsoft.com/office/word/2010/wordprocessingCanvas" xmlns:cx="http://schemas.microsoft.com/office/drawing/2014/chartex" xmlns:cx1="http://schemas.microsoft.com/office/drawing/2015/9/8/chartex" xmlns:mc="http://schemas.openxmlformats.org/markup-compatibility/2006" xmlns:o="urn:schemas-microsoft-com:office:office" xmlns:r="http://schemas.openxmlformats.org/officeDocument/2006/relationships" xmlns:m="http://schemas.openxmlformats.org/officeDocument/2006/math" xmlns:v="urn:schemas-microsoft-com:vml" xmlns:wp14="http://schemas.microsoft.com/office/word/2010/wordprocessingDrawing" xmlns:wp="http://schemas.openxmlformats.org/drawingml/2006/wordprocessingDrawing" xmlns:w10="urn:schemas-microsoft-com:office:word" xmlns:w="http://schemas.openxmlformats.org/wordprocessingml/2006/main" xmlns:w14="http://schemas.microsoft.com/office/word/2010/wordml" xmlns:w15="http://schemas.microsoft.com/office/word/2012/wordml" xmlns:w16se="http://schemas.microsoft.com/office/word/2015/wordml/symex" xmlns:wpg="http://schemas.microsoft.com/office/word/2010/wordprocessingGroup" xmlns:wpi="http://schemas.microsoft.com/office/word/2010/wordprocessingInk" xmlns:wne="http://schemas.microsoft.com/office/word/2006/wordml" xmlns:wps="http://schemas.microsoft.com/office/word/2010/wordprocessingShape" mc:Ignorable="w14 w15 w16se wp14">
+  <w:abstractNum w:abstractNumId="0" w15:restartNumberingAfterBreak="0">
     <w:nsid w:val="0A71429B"/>
     <w:multiLevelType w:val="hybridMultilevel"/>
     <w:tmpl w:val="79C62274"/>
@@ -3743,7 +3666,7 @@
       </w:pPr>
     </w:lvl>
   </w:abstractNum>
-  <w:abstractNum w:abstractNumId="1">
+  <w:abstractNum w:abstractNumId="1" w15:restartNumberingAfterBreak="0">
     <w:nsid w:val="1A241DD6"/>
     <w:multiLevelType w:val="hybridMultilevel"/>
     <w:tmpl w:val="65BC7DF6"/>
@@ -3855,7 +3778,7 @@
       </w:rPr>
     </w:lvl>
   </w:abstractNum>
-  <w:abstractNum w:abstractNumId="2">
+  <w:abstractNum w:abstractNumId="2" w15:restartNumberingAfterBreak="0">
     <w:nsid w:val="69912FA1"/>
     <w:multiLevelType w:val="multilevel"/>
     <w:tmpl w:val="F09C3FEA"/>
@@ -4017,7 +3940,7 @@
 </file>
 
 <file path=word/styles.xml><?xml version="1.0" encoding="utf-8"?>
-<w:styles xmlns:mc="http://schemas.openxmlformats.org/markup-compatibility/2006" xmlns:r="http://schemas.openxmlformats.org/officeDocument/2006/relationships" xmlns:w="http://schemas.openxmlformats.org/wordprocessingml/2006/main" xmlns:w14="http://schemas.microsoft.com/office/word/2010/wordml" xmlns:w15="http://schemas.microsoft.com/office/word/2012/wordml" mc:Ignorable="w14 w15">
+<w:styles xmlns:mc="http://schemas.openxmlformats.org/markup-compatibility/2006" xmlns:r="http://schemas.openxmlformats.org/officeDocument/2006/relationships" xmlns:w="http://schemas.openxmlformats.org/wordprocessingml/2006/main" xmlns:w14="http://schemas.microsoft.com/office/word/2010/wordml" xmlns:w15="http://schemas.microsoft.com/office/word/2012/wordml" xmlns:w16se="http://schemas.microsoft.com/office/word/2015/wordml/symex" mc:Ignorable="w14 w15 w16se">
   <w:docDefaults>
     <w:rPrDefault>
       <w:rPr>
@@ -4870,11 +4793,11 @@
       <w:szCs w:val="18"/>
     </w:rPr>
   </w:style>
-  <w:style w:type="paragraph" w:styleId="Puesto">
+  <w:style w:type="paragraph" w:styleId="Ttulo">
     <w:name w:val="Title"/>
     <w:basedOn w:val="Normal"/>
     <w:next w:val="Normal"/>
-    <w:link w:val="PuestoCar"/>
+    <w:link w:val="TtuloCar"/>
     <w:uiPriority w:val="10"/>
     <w:qFormat/>
     <w:rsid w:val="007F7126"/>
@@ -4894,10 +4817,10 @@
       <w:szCs w:val="44"/>
     </w:rPr>
   </w:style>
-  <w:style w:type="character" w:customStyle="1" w:styleId="PuestoCar">
-    <w:name w:val="Puesto Car"/>
+  <w:style w:type="character" w:customStyle="1" w:styleId="TtuloCar">
+    <w:name w:val="Título Car"/>
     <w:basedOn w:val="Fuentedeprrafopredeter"/>
-    <w:link w:val="Puesto"/>
+    <w:link w:val="Ttulo"/>
     <w:uiPriority w:val="10"/>
     <w:rsid w:val="007F7126"/>
     <w:rPr>
@@ -5118,7 +5041,7 @@
       <w:u w:color="622423" w:themeColor="accent2" w:themeShade="7F"/>
     </w:rPr>
   </w:style>
-  <w:style w:type="paragraph" w:styleId="TtulodeTDC">
+  <w:style w:type="paragraph" w:styleId="TtuloTDC">
     <w:name w:val="TOC Heading"/>
     <w:basedOn w:val="Ttulo1"/>
     <w:next w:val="Normal"/>
@@ -5228,7 +5151,7 @@
 </file>
 
 <file path=word/glossary/document.xml><?xml version="1.0" encoding="utf-8"?>
-<w:glossaryDocument xmlns:wpc="http://schemas.microsoft.com/office/word/2010/wordprocessingCanvas" xmlns:mc="http://schemas.openxmlformats.org/markup-compatibility/2006" xmlns:o="urn:schemas-microsoft-com:office:office" xmlns:r="http://schemas.openxmlformats.org/officeDocument/2006/relationships" xmlns:m="http://schemas.openxmlformats.org/officeDocument/2006/math" xmlns:v="urn:schemas-microsoft-com:vml" xmlns:wp14="http://schemas.microsoft.com/office/word/2010/wordprocessingDrawing" xmlns:wp="http://schemas.openxmlformats.org/drawingml/2006/wordprocessingDrawing" xmlns:w10="urn:schemas-microsoft-com:office:word" xmlns:w="http://schemas.openxmlformats.org/wordprocessingml/2006/main" xmlns:w14="http://schemas.microsoft.com/office/word/2010/wordml" xmlns:w15="http://schemas.microsoft.com/office/word/2012/wordml" xmlns:wpg="http://schemas.microsoft.com/office/word/2010/wordprocessingGroup" xmlns:wpi="http://schemas.microsoft.com/office/word/2010/wordprocessingInk" xmlns:wne="http://schemas.microsoft.com/office/word/2006/wordml" xmlns:wps="http://schemas.microsoft.com/office/word/2010/wordprocessingShape" mc:Ignorable="w14 w15 wp14">
+<w:glossaryDocument xmlns:wpc="http://schemas.microsoft.com/office/word/2010/wordprocessingCanvas" xmlns:cx="http://schemas.microsoft.com/office/drawing/2014/chartex" xmlns:cx1="http://schemas.microsoft.com/office/drawing/2015/9/8/chartex" xmlns:mc="http://schemas.openxmlformats.org/markup-compatibility/2006" xmlns:o="urn:schemas-microsoft-com:office:office" xmlns:r="http://schemas.openxmlformats.org/officeDocument/2006/relationships" xmlns:m="http://schemas.openxmlformats.org/officeDocument/2006/math" xmlns:v="urn:schemas-microsoft-com:vml" xmlns:wp14="http://schemas.microsoft.com/office/word/2010/wordprocessingDrawing" xmlns:wp="http://schemas.openxmlformats.org/drawingml/2006/wordprocessingDrawing" xmlns:w10="urn:schemas-microsoft-com:office:word" xmlns:w="http://schemas.openxmlformats.org/wordprocessingml/2006/main" xmlns:w14="http://schemas.microsoft.com/office/word/2010/wordml" xmlns:w15="http://schemas.microsoft.com/office/word/2012/wordml" xmlns:w16se="http://schemas.microsoft.com/office/word/2015/wordml/symex" xmlns:wpg="http://schemas.microsoft.com/office/word/2010/wordprocessingGroup" xmlns:wpi="http://schemas.microsoft.com/office/word/2010/wordprocessingInk" xmlns:wne="http://schemas.microsoft.com/office/word/2006/wordml" xmlns:wps="http://schemas.microsoft.com/office/word/2010/wordprocessingShape" mc:Ignorable="w14 w15 w16se wp14">
   <w:docParts>
     <w:docPart>
       <w:docPartPr>
@@ -6181,7 +6104,7 @@
 </file>
 
 <file path=word/glossary/fontTable.xml><?xml version="1.0" encoding="utf-8"?>
-<w:fonts xmlns:mc="http://schemas.openxmlformats.org/markup-compatibility/2006" xmlns:r="http://schemas.openxmlformats.org/officeDocument/2006/relationships" xmlns:w="http://schemas.openxmlformats.org/wordprocessingml/2006/main" xmlns:w14="http://schemas.microsoft.com/office/word/2010/wordml" xmlns:w15="http://schemas.microsoft.com/office/word/2012/wordml" mc:Ignorable="w14 w15">
+<w:fonts xmlns:mc="http://schemas.openxmlformats.org/markup-compatibility/2006" xmlns:r="http://schemas.openxmlformats.org/officeDocument/2006/relationships" xmlns:w="http://schemas.openxmlformats.org/wordprocessingml/2006/main" xmlns:w14="http://schemas.microsoft.com/office/word/2010/wordml" xmlns:w15="http://schemas.microsoft.com/office/word/2012/wordml" xmlns:w16se="http://schemas.microsoft.com/office/word/2015/wordml/symex" mc:Ignorable="w14 w15 w16se">
   <w:font w:name="Times New Roman">
     <w:panose1 w:val="02020603050405020304"/>
     <w:charset w:val="00"/>
@@ -6256,8 +6179,8 @@
 </file>
 
 <file path=word/glossary/numbering.xml><?xml version="1.0" encoding="utf-8"?>
-<w:numbering xmlns:wpc="http://schemas.microsoft.com/office/word/2010/wordprocessingCanvas" xmlns:mc="http://schemas.openxmlformats.org/markup-compatibility/2006" xmlns:o="urn:schemas-microsoft-com:office:office" xmlns:r="http://schemas.openxmlformats.org/officeDocument/2006/relationships" xmlns:m="http://schemas.openxmlformats.org/officeDocument/2006/math" xmlns:v="urn:schemas-microsoft-com:vml" xmlns:wp14="http://schemas.microsoft.com/office/word/2010/wordprocessingDrawing" xmlns:wp="http://schemas.openxmlformats.org/drawingml/2006/wordprocessingDrawing" xmlns:w10="urn:schemas-microsoft-com:office:word" xmlns:w="http://schemas.openxmlformats.org/wordprocessingml/2006/main" xmlns:w14="http://schemas.microsoft.com/office/word/2010/wordml" xmlns:w15="http://schemas.microsoft.com/office/word/2012/wordml" xmlns:wpg="http://schemas.microsoft.com/office/word/2010/wordprocessingGroup" xmlns:wpi="http://schemas.microsoft.com/office/word/2010/wordprocessingInk" xmlns:wne="http://schemas.microsoft.com/office/word/2006/wordml" xmlns:wps="http://schemas.microsoft.com/office/word/2010/wordprocessingShape" mc:Ignorable="w14 w15 wp14">
-  <w:abstractNum w:abstractNumId="0">
+<w:numbering xmlns:wpc="http://schemas.microsoft.com/office/word/2010/wordprocessingCanvas" xmlns:cx="http://schemas.microsoft.com/office/drawing/2014/chartex" xmlns:cx1="http://schemas.microsoft.com/office/drawing/2015/9/8/chartex" xmlns:mc="http://schemas.openxmlformats.org/markup-compatibility/2006" xmlns:o="urn:schemas-microsoft-com:office:office" xmlns:r="http://schemas.openxmlformats.org/officeDocument/2006/relationships" xmlns:m="http://schemas.openxmlformats.org/officeDocument/2006/math" xmlns:v="urn:schemas-microsoft-com:vml" xmlns:wp14="http://schemas.microsoft.com/office/word/2010/wordprocessingDrawing" xmlns:wp="http://schemas.openxmlformats.org/drawingml/2006/wordprocessingDrawing" xmlns:w10="urn:schemas-microsoft-com:office:word" xmlns:w="http://schemas.openxmlformats.org/wordprocessingml/2006/main" xmlns:w14="http://schemas.microsoft.com/office/word/2010/wordml" xmlns:w15="http://schemas.microsoft.com/office/word/2012/wordml" xmlns:w16se="http://schemas.microsoft.com/office/word/2015/wordml/symex" xmlns:wpg="http://schemas.microsoft.com/office/word/2010/wordprocessingGroup" xmlns:wpi="http://schemas.microsoft.com/office/word/2010/wordprocessingInk" xmlns:wne="http://schemas.microsoft.com/office/word/2006/wordml" xmlns:wps="http://schemas.microsoft.com/office/word/2010/wordprocessingShape" mc:Ignorable="w14 w15 w16se wp14">
+  <w:abstractNum w:abstractNumId="0" w15:restartNumberingAfterBreak="0">
     <w:nsid w:val="1A241DD6"/>
     <w:multiLevelType w:val="hybridMultilevel"/>
     <w:tmpl w:val="65BC7DF6"/>
@@ -6376,7 +6299,7 @@
 </file>
 
 <file path=word/glossary/settings.xml><?xml version="1.0" encoding="utf-8"?>
-<w:settings xmlns:mc="http://schemas.openxmlformats.org/markup-compatibility/2006" xmlns:o="urn:schemas-microsoft-com:office:office" xmlns:r="http://schemas.openxmlformats.org/officeDocument/2006/relationships" xmlns:m="http://schemas.openxmlformats.org/officeDocument/2006/math" xmlns:v="urn:schemas-microsoft-com:vml" xmlns:w10="urn:schemas-microsoft-com:office:word" xmlns:w="http://schemas.openxmlformats.org/wordprocessingml/2006/main" xmlns:w14="http://schemas.microsoft.com/office/word/2010/wordml" xmlns:w15="http://schemas.microsoft.com/office/word/2012/wordml" xmlns:sl="http://schemas.openxmlformats.org/schemaLibrary/2006/main" mc:Ignorable="w14 w15">
+<w:settings xmlns:mc="http://schemas.openxmlformats.org/markup-compatibility/2006" xmlns:o="urn:schemas-microsoft-com:office:office" xmlns:r="http://schemas.openxmlformats.org/officeDocument/2006/relationships" xmlns:m="http://schemas.openxmlformats.org/officeDocument/2006/math" xmlns:v="urn:schemas-microsoft-com:vml" xmlns:w10="urn:schemas-microsoft-com:office:word" xmlns:w="http://schemas.openxmlformats.org/wordprocessingml/2006/main" xmlns:w14="http://schemas.microsoft.com/office/word/2010/wordml" xmlns:w15="http://schemas.microsoft.com/office/word/2012/wordml" xmlns:w16se="http://schemas.microsoft.com/office/word/2015/wordml/symex" xmlns:sl="http://schemas.openxmlformats.org/schemaLibrary/2006/main" mc:Ignorable="w14 w15 w16se">
   <w:view w:val="normal"/>
   <w:defaultTabStop w:val="708"/>
   <w:hyphenationZone w:val="425"/>
@@ -6391,6 +6314,7 @@
   </w:compat>
   <w:rsids>
     <w:rsidRoot w:val="00037F10"/>
+    <w:rsid w:val="000024A5"/>
     <w:rsid w:val="00037F10"/>
     <w:rsid w:val="00161619"/>
     <w:rsid w:val="00321419"/>
@@ -6423,7 +6347,7 @@
 </file>
 
 <file path=word/glossary/styles.xml><?xml version="1.0" encoding="utf-8"?>
-<w:styles xmlns:mc="http://schemas.openxmlformats.org/markup-compatibility/2006" xmlns:r="http://schemas.openxmlformats.org/officeDocument/2006/relationships" xmlns:w="http://schemas.openxmlformats.org/wordprocessingml/2006/main" xmlns:w14="http://schemas.microsoft.com/office/word/2010/wordml" xmlns:w15="http://schemas.microsoft.com/office/word/2012/wordml" mc:Ignorable="w14 w15">
+<w:styles xmlns:mc="http://schemas.openxmlformats.org/markup-compatibility/2006" xmlns:r="http://schemas.openxmlformats.org/officeDocument/2006/relationships" xmlns:w="http://schemas.openxmlformats.org/wordprocessingml/2006/main" xmlns:w14="http://schemas.microsoft.com/office/word/2010/wordml" xmlns:w15="http://schemas.microsoft.com/office/word/2012/wordml" xmlns:w16se="http://schemas.microsoft.com/office/word/2015/wordml/symex" mc:Ignorable="w14 w15 w16se">
   <w:docDefaults>
     <w:rPrDefault>
       <w:rPr>
@@ -6934,7 +6858,7 @@
 </file>
 
 <file path=word/glossary/webSettings.xml><?xml version="1.0" encoding="utf-8"?>
-<w:webSettings xmlns:mc="http://schemas.openxmlformats.org/markup-compatibility/2006" xmlns:r="http://schemas.openxmlformats.org/officeDocument/2006/relationships" xmlns:w="http://schemas.openxmlformats.org/wordprocessingml/2006/main" xmlns:w14="http://schemas.microsoft.com/office/word/2010/wordml" xmlns:w15="http://schemas.microsoft.com/office/word/2012/wordml" mc:Ignorable="w14 w15">
+<w:webSettings xmlns:mc="http://schemas.openxmlformats.org/markup-compatibility/2006" xmlns:r="http://schemas.openxmlformats.org/officeDocument/2006/relationships" xmlns:w="http://schemas.openxmlformats.org/wordprocessingml/2006/main" xmlns:w14="http://schemas.microsoft.com/office/word/2010/wordml" xmlns:w15="http://schemas.microsoft.com/office/word/2012/wordml" xmlns:w16se="http://schemas.microsoft.com/office/word/2015/wordml/symex" mc:Ignorable="w14 w15 w16se">
   <w:optimizeForBrowser/>
   <w:allowPNG/>
 </w:webSettings>
@@ -7249,7 +7173,7 @@
 </file>
 
 <file path=customXml/itemProps2.xml><?xml version="1.0" encoding="utf-8"?>
-<ds:datastoreItem xmlns:ds="http://schemas.openxmlformats.org/officeDocument/2006/customXml" ds:itemID="{55D7C8C9-EF26-4C6D-9A8C-73D0EC3BBED0}">
+<ds:datastoreItem xmlns:ds="http://schemas.openxmlformats.org/officeDocument/2006/customXml" ds:itemID="{8EE2DEAC-F277-4C44-981F-144AADD556F3}">
   <ds:schemaRefs>
     <ds:schemaRef ds:uri="http://schemas.openxmlformats.org/officeDocument/2006/bibliography"/>
   </ds:schemaRefs>

</xml_diff>